<commit_message>
setting for if the user goes back after completing payment
glitch - order ref keeps changing
</commit_message>
<xml_diff>
--- a/Short Note.docx
+++ b/Short Note.docx
@@ -41,7 +41,7 @@
                     </pic:cNvPicPr>
                   </pic:nvPicPr>
                   <pic:blipFill rotWithShape="1">
-                    <a:blip r:embed="rId4">
+                    <a:blip r:embed="rId7">
                       <a:extLst>
                         <a:ext uri="{28A0092B-C50C-407E-A947-70E740481C1C}">
                           <a14:useLocalDpi xmlns:a14="http://schemas.microsoft.com/office/drawing/2010/main" val="0"/>
@@ -128,8 +128,6 @@
           <w:lang w:val="en-GB"/>
         </w:rPr>
       </w:pPr>
-      <w:bookmarkStart w:id="1" w:name="_GoBack"/>
-      <w:bookmarkEnd w:id="1"/>
     </w:p>
     <w:p>
       <w:pPr>
@@ -555,7 +553,7 @@
             </w:rPr>
             <w:fldChar w:fldCharType="separate"/>
           </w:r>
-          <w:hyperlink w:anchor="_Toc40028888" w:history="1">
+          <w:hyperlink w:anchor="_Toc40050835" w:history="1">
             <w:r>
               <w:rPr>
                 <w:rStyle w:val="Hyperlink"/>
@@ -563,7 +561,7 @@
                 <w:noProof/>
                 <w:lang w:val="en-GB"/>
               </w:rPr>
-              <w:t>Executive Summary</w:t>
+              <w:t>Introduction</w:t>
             </w:r>
             <w:r>
               <w:rPr>
@@ -584,7 +582,7 @@
                 <w:noProof/>
                 <w:webHidden/>
               </w:rPr>
-              <w:instrText xml:space="preserve"> PAGEREF _Toc40028888 \h </w:instrText>
+              <w:instrText xml:space="preserve"> PAGEREF _Toc40050835 \h </w:instrText>
             </w:r>
             <w:r>
               <w:rPr>
@@ -626,7 +624,7 @@
               <w:noProof/>
             </w:rPr>
           </w:pPr>
-          <w:hyperlink w:anchor="_Toc40028889" w:history="1">
+          <w:hyperlink w:anchor="_Toc40050836" w:history="1">
             <w:r>
               <w:rPr>
                 <w:rStyle w:val="Hyperlink"/>
@@ -634,7 +632,7 @@
                 <w:noProof/>
                 <w:lang w:val="en-GB"/>
               </w:rPr>
-              <w:t>Introduction</w:t>
+              <w:t>Concept of Authenticated Encryption Modes</w:t>
             </w:r>
             <w:r>
               <w:rPr>
@@ -655,7 +653,7 @@
                 <w:noProof/>
                 <w:webHidden/>
               </w:rPr>
-              <w:instrText xml:space="preserve"> PAGEREF _Toc40028889 \h </w:instrText>
+              <w:instrText xml:space="preserve"> PAGEREF _Toc40050836 \h </w:instrText>
             </w:r>
             <w:r>
               <w:rPr>
@@ -697,7 +695,7 @@
               <w:noProof/>
             </w:rPr>
           </w:pPr>
-          <w:hyperlink w:anchor="_Toc40028890" w:history="1">
+          <w:hyperlink w:anchor="_Toc40050837" w:history="1">
             <w:r>
               <w:rPr>
                 <w:rStyle w:val="Hyperlink"/>
@@ -705,7 +703,7 @@
                 <w:noProof/>
                 <w:lang w:val="en-GB"/>
               </w:rPr>
-              <w:t>Conclusion</w:t>
+              <w:t>Concept of Generic Composition Methods of Authenticated Encryption Modes</w:t>
             </w:r>
             <w:r>
               <w:rPr>
@@ -726,7 +724,7 @@
                 <w:noProof/>
                 <w:webHidden/>
               </w:rPr>
-              <w:instrText xml:space="preserve"> PAGEREF _Toc40028890 \h </w:instrText>
+              <w:instrText xml:space="preserve"> PAGEREF _Toc40050837 \h </w:instrText>
             </w:r>
             <w:r>
               <w:rPr>
@@ -768,7 +766,7 @@
               <w:noProof/>
             </w:rPr>
           </w:pPr>
-          <w:hyperlink w:anchor="_Toc40028891" w:history="1">
+          <w:hyperlink w:anchor="_Toc40050838" w:history="1">
             <w:r>
               <w:rPr>
                 <w:rStyle w:val="Hyperlink"/>
@@ -776,7 +774,7 @@
                 <w:noProof/>
                 <w:lang w:val="en-GB"/>
               </w:rPr>
-              <w:t>References</w:t>
+              <w:t>Single-Pass Authenticated Encryption Modes</w:t>
             </w:r>
             <w:r>
               <w:rPr>
@@ -797,7 +795,7 @@
                 <w:noProof/>
                 <w:webHidden/>
               </w:rPr>
-              <w:instrText xml:space="preserve"> PAGEREF _Toc40028891 \h </w:instrText>
+              <w:instrText xml:space="preserve"> PAGEREF _Toc40050838 \h </w:instrText>
             </w:r>
             <w:r>
               <w:rPr>
@@ -817,7 +815,7 @@
                 <w:noProof/>
                 <w:webHidden/>
               </w:rPr>
-              <w:t>2</w:t>
+              <w:t>1</w:t>
             </w:r>
             <w:r>
               <w:rPr>
@@ -839,7 +837,7 @@
               <w:noProof/>
             </w:rPr>
           </w:pPr>
-          <w:hyperlink w:anchor="_Toc40028892" w:history="1">
+          <w:hyperlink w:anchor="_Toc40050839" w:history="1">
             <w:r>
               <w:rPr>
                 <w:rStyle w:val="Hyperlink"/>
@@ -847,6 +845,148 @@
                 <w:noProof/>
                 <w:lang w:val="en-GB"/>
               </w:rPr>
+              <w:t>Conclusion</w:t>
+            </w:r>
+            <w:r>
+              <w:rPr>
+                <w:noProof/>
+                <w:webHidden/>
+              </w:rPr>
+              <w:tab/>
+            </w:r>
+            <w:r>
+              <w:rPr>
+                <w:noProof/>
+                <w:webHidden/>
+              </w:rPr>
+              <w:fldChar w:fldCharType="begin"/>
+            </w:r>
+            <w:r>
+              <w:rPr>
+                <w:noProof/>
+                <w:webHidden/>
+              </w:rPr>
+              <w:instrText xml:space="preserve"> PAGEREF _Toc40050839 \h </w:instrText>
+            </w:r>
+            <w:r>
+              <w:rPr>
+                <w:noProof/>
+                <w:webHidden/>
+              </w:rPr>
+            </w:r>
+            <w:r>
+              <w:rPr>
+                <w:noProof/>
+                <w:webHidden/>
+              </w:rPr>
+              <w:fldChar w:fldCharType="separate"/>
+            </w:r>
+            <w:r>
+              <w:rPr>
+                <w:noProof/>
+                <w:webHidden/>
+              </w:rPr>
+              <w:t>1</w:t>
+            </w:r>
+            <w:r>
+              <w:rPr>
+                <w:noProof/>
+                <w:webHidden/>
+              </w:rPr>
+              <w:fldChar w:fldCharType="end"/>
+            </w:r>
+          </w:hyperlink>
+        </w:p>
+        <w:p>
+          <w:pPr>
+            <w:pStyle w:val="TOC1"/>
+            <w:tabs>
+              <w:tab w:val="right" w:leader="dot" w:pos="9350"/>
+            </w:tabs>
+            <w:rPr>
+              <w:rFonts w:eastAsiaTheme="minorEastAsia"/>
+              <w:noProof/>
+            </w:rPr>
+          </w:pPr>
+          <w:hyperlink w:anchor="_Toc40050840" w:history="1">
+            <w:r>
+              <w:rPr>
+                <w:rStyle w:val="Hyperlink"/>
+                <w:rFonts w:asciiTheme="majorBidi" w:hAnsiTheme="majorBidi"/>
+                <w:noProof/>
+                <w:lang w:val="en-GB"/>
+              </w:rPr>
+              <w:t>References</w:t>
+            </w:r>
+            <w:r>
+              <w:rPr>
+                <w:noProof/>
+                <w:webHidden/>
+              </w:rPr>
+              <w:tab/>
+            </w:r>
+            <w:r>
+              <w:rPr>
+                <w:noProof/>
+                <w:webHidden/>
+              </w:rPr>
+              <w:fldChar w:fldCharType="begin"/>
+            </w:r>
+            <w:r>
+              <w:rPr>
+                <w:noProof/>
+                <w:webHidden/>
+              </w:rPr>
+              <w:instrText xml:space="preserve"> PAGEREF _Toc40050840 \h </w:instrText>
+            </w:r>
+            <w:r>
+              <w:rPr>
+                <w:noProof/>
+                <w:webHidden/>
+              </w:rPr>
+            </w:r>
+            <w:r>
+              <w:rPr>
+                <w:noProof/>
+                <w:webHidden/>
+              </w:rPr>
+              <w:fldChar w:fldCharType="separate"/>
+            </w:r>
+            <w:r>
+              <w:rPr>
+                <w:noProof/>
+                <w:webHidden/>
+              </w:rPr>
+              <w:t>2</w:t>
+            </w:r>
+            <w:r>
+              <w:rPr>
+                <w:noProof/>
+                <w:webHidden/>
+              </w:rPr>
+              <w:fldChar w:fldCharType="end"/>
+            </w:r>
+          </w:hyperlink>
+        </w:p>
+        <w:p>
+          <w:pPr>
+            <w:pStyle w:val="TOC1"/>
+            <w:tabs>
+              <w:tab w:val="right" w:leader="dot" w:pos="9350"/>
+            </w:tabs>
+            <w:rPr>
+              <w:rFonts w:eastAsiaTheme="minorEastAsia"/>
+              <w:noProof/>
+            </w:rPr>
+          </w:pPr>
+          <w:hyperlink w:anchor="_Toc40050841" w:history="1">
+            <w:r>
+              <w:rPr>
+                <w:rStyle w:val="Hyperlink"/>
+                <w:rFonts w:asciiTheme="majorBidi" w:hAnsiTheme="majorBidi"/>
+                <w:noProof/>
+                <w:lang w:val="en-GB"/>
+              </w:rPr>
               <w:t>Appendix</w:t>
             </w:r>
             <w:r>
@@ -868,7 +1008,7 @@
                 <w:noProof/>
                 <w:webHidden/>
               </w:rPr>
-              <w:instrText xml:space="preserve"> PAGEREF _Toc40028892 \h </w:instrText>
+              <w:instrText xml:space="preserve"> PAGEREF _Toc40050841 \h </w:instrText>
             </w:r>
             <w:r>
               <w:rPr>
@@ -928,7 +1068,7 @@
           <w:lang w:val="en-GB"/>
         </w:rPr>
         <w:sectPr>
-          <w:footerReference w:type="default" r:id="rId5"/>
+          <w:footerReference w:type="default" r:id="rId8"/>
           <w:pgSz w:w="12240" w:h="15840"/>
           <w:pgMar w:top="1440" w:right="1440" w:bottom="1440" w:left="1440" w:header="720" w:footer="720" w:gutter="0"/>
           <w:cols w:space="720"/>
@@ -952,7 +1092,7 @@
           <w:lang w:val="en-GB"/>
         </w:rPr>
       </w:pPr>
-      <w:bookmarkStart w:id="2" w:name="_Toc40028888"/>
+      <w:bookmarkStart w:id="1" w:name="_Toc40050835"/>
       <w:r>
         <w:rPr>
           <w:rFonts w:asciiTheme="majorBidi" w:hAnsiTheme="majorBidi"/>
@@ -960,21 +1100,254 @@
           <w:lang w:val="en-GB"/>
         </w:rPr>
         <w:lastRenderedPageBreak/>
-        <w:t>Executive Summary</w:t>
+        <w:t>Introduction</w:t>
+      </w:r>
+      <w:bookmarkEnd w:id="1"/>
+    </w:p>
+    <w:p>
+      <w:pPr>
+        <w:rPr>
+          <w:lang w:val="en-GB"/>
+        </w:rPr>
+      </w:pPr>
+    </w:p>
+    <w:p>
+      <w:pPr>
+        <w:pStyle w:val="Heading1"/>
+        <w:rPr>
+          <w:rFonts w:asciiTheme="majorBidi" w:hAnsiTheme="majorBidi"/>
+          <w:color w:val="auto"/>
+          <w:lang w:val="en-GB"/>
+        </w:rPr>
+      </w:pPr>
+      <w:bookmarkStart w:id="2" w:name="_Toc40050836"/>
+      <w:r>
+        <w:rPr>
+          <w:rFonts w:asciiTheme="majorBidi" w:hAnsiTheme="majorBidi"/>
+          <w:color w:val="auto"/>
+          <w:lang w:val="en-GB"/>
+        </w:rPr>
+        <w:t>Concept of Authenticated Encryption Modes</w:t>
       </w:r>
       <w:bookmarkEnd w:id="2"/>
     </w:p>
     <w:p>
       <w:pPr>
+        <w:spacing w:after="0" w:line="240" w:lineRule="auto"/>
+        <w:textAlignment w:val="center"/>
+        <w:rPr>
+          <w:rFonts w:ascii="Calibri" w:hAnsi="Calibri" w:cs="Calibri"/>
+          <w:color w:val="000000"/>
+          <w:lang w:val="en-GB"/>
+        </w:rPr>
+      </w:pPr>
+    </w:p>
+    <w:p>
+      <w:pPr>
+        <w:spacing w:after="0" w:line="240" w:lineRule="auto"/>
+        <w:textAlignment w:val="center"/>
+        <w:rPr>
+          <w:rFonts w:ascii="Calibri" w:hAnsi="Calibri" w:cs="Calibri"/>
+          <w:color w:val="000000"/>
+        </w:rPr>
+      </w:pPr>
+      <w:hyperlink r:id="rId9" w:history="1">
+        <w:r>
+          <w:rPr>
+            <w:rStyle w:val="Hyperlink"/>
+            <w:rFonts w:ascii="Calibri" w:hAnsi="Calibri" w:cs="Calibri"/>
+          </w:rPr>
+          <w:t>https://blog.cryptographyengineering.com/2012/05/19/how-to-choose-authenticated-encryption/</w:t>
+        </w:r>
+      </w:hyperlink>
+    </w:p>
+    <w:p/>
+    <w:p>
+      <w:pPr>
+        <w:pStyle w:val="Heading1"/>
+        <w:rPr>
+          <w:rFonts w:asciiTheme="majorBidi" w:hAnsiTheme="majorBidi"/>
+          <w:color w:val="auto"/>
+          <w:lang w:val="en-GB"/>
+        </w:rPr>
+      </w:pPr>
+      <w:bookmarkStart w:id="3" w:name="_Toc40050837"/>
+      <w:r>
+        <w:rPr>
+          <w:rFonts w:asciiTheme="majorBidi" w:hAnsiTheme="majorBidi"/>
+          <w:color w:val="auto"/>
+          <w:lang w:val="en-GB"/>
+        </w:rPr>
+        <w:t>Concept of Generic Composition Methods of Authenticated Encryption Modes</w:t>
+      </w:r>
+      <w:bookmarkEnd w:id="3"/>
+    </w:p>
+    <w:p>
+      <w:pPr>
+        <w:spacing w:after="0" w:line="240" w:lineRule="auto"/>
+        <w:textAlignment w:val="center"/>
+        <w:rPr>
+          <w:rFonts w:ascii="Calibri" w:hAnsi="Calibri" w:cs="Calibri"/>
+          <w:color w:val="000000"/>
+          <w:lang w:val="en-GB"/>
+        </w:rPr>
+      </w:pPr>
+    </w:p>
+    <w:p>
+      <w:pPr>
+        <w:spacing w:after="0" w:line="240" w:lineRule="auto"/>
+        <w:textAlignment w:val="center"/>
+        <w:rPr>
+          <w:rFonts w:ascii="Calibri" w:hAnsi="Calibri" w:cs="Calibri"/>
+          <w:color w:val="000000"/>
+        </w:rPr>
+      </w:pPr>
+      <w:hyperlink r:id="rId10" w:history="1">
+        <w:r>
+          <w:rPr>
+            <w:rStyle w:val="Hyperlink"/>
+            <w:rFonts w:ascii="Calibri" w:hAnsi="Calibri" w:cs="Calibri"/>
+          </w:rPr>
+          <w:t>https://crypto.stackexchange.com/questions/8812/how-to-build-a-secure-ae-scheme-with-generic-composition</w:t>
+        </w:r>
+      </w:hyperlink>
+    </w:p>
+    <w:p/>
+    <w:p>
+      <w:pPr>
+        <w:pStyle w:val="Heading1"/>
+        <w:rPr>
+          <w:rFonts w:asciiTheme="majorBidi" w:hAnsiTheme="majorBidi"/>
+          <w:color w:val="auto"/>
+          <w:lang w:val="en-GB"/>
+        </w:rPr>
+      </w:pPr>
+      <w:bookmarkStart w:id="4" w:name="_Toc40050838"/>
+      <w:r>
+        <w:rPr>
+          <w:rFonts w:asciiTheme="majorBidi" w:hAnsiTheme="majorBidi"/>
+          <w:color w:val="auto"/>
+          <w:lang w:val="en-GB"/>
+        </w:rPr>
+        <w:t>Single-Pass Authenticated Encryption Modes</w:t>
+      </w:r>
+      <w:bookmarkEnd w:id="4"/>
+    </w:p>
+    <w:p>
+      <w:pPr>
+        <w:rPr>
+          <w:lang w:val="en-GB"/>
+        </w:rPr>
+      </w:pPr>
+    </w:p>
+    <w:bookmarkStart w:id="5" w:name="_GoBack"/>
+    <w:bookmarkEnd w:id="5"/>
+    <w:p>
+      <w:pPr>
+        <w:spacing w:after="0" w:line="240" w:lineRule="auto"/>
+        <w:textAlignment w:val="center"/>
+        <w:rPr>
+          <w:rFonts w:ascii="Calibri" w:hAnsi="Calibri" w:cs="Calibri"/>
+          <w:color w:val="000000"/>
+        </w:rPr>
+      </w:pPr>
+      <w:r>
+        <w:rPr>
+          <w:rFonts w:ascii="Calibri" w:hAnsi="Calibri" w:cs="Calibri"/>
+          <w:color w:val="000000"/>
+        </w:rPr>
+        <w:fldChar w:fldCharType="begin"/>
+      </w:r>
+      <w:r>
+        <w:rPr>
+          <w:rFonts w:ascii="Calibri" w:hAnsi="Calibri" w:cs="Calibri"/>
+          <w:color w:val="000000"/>
+        </w:rPr>
+        <w:instrText xml:space="preserve"> HYPERLINK "https://crypto.stackexchange.com/questions/33684/difference-between-mac-and-authenticated-encryption" </w:instrText>
+      </w:r>
+      <w:r>
+        <w:rPr>
+          <w:rFonts w:ascii="Calibri" w:hAnsi="Calibri" w:cs="Calibri"/>
+          <w:color w:val="000000"/>
+        </w:rPr>
+        <w:fldChar w:fldCharType="separate"/>
+      </w:r>
+      <w:r>
+        <w:rPr>
+          <w:rStyle w:val="Hyperlink"/>
+          <w:rFonts w:ascii="Calibri" w:hAnsi="Calibri" w:cs="Calibri"/>
+        </w:rPr>
+        <w:t>https://crypto.stackexchange.com/questions/33684/difference-between-mac-and-authenticated-encryption</w:t>
+      </w:r>
+      <w:r>
+        <w:rPr>
+          <w:rFonts w:ascii="Calibri" w:hAnsi="Calibri" w:cs="Calibri"/>
+          <w:color w:val="000000"/>
+        </w:rPr>
+        <w:fldChar w:fldCharType="end"/>
+      </w:r>
+    </w:p>
+    <w:p/>
+    <w:p>
+      <w:pPr>
+        <w:pStyle w:val="Heading1"/>
+        <w:rPr>
+          <w:rFonts w:asciiTheme="majorBidi" w:hAnsiTheme="majorBidi"/>
+          <w:color w:val="auto"/>
+          <w:lang w:val="en-GB"/>
+        </w:rPr>
+      </w:pPr>
+      <w:bookmarkStart w:id="6" w:name="_Toc40050839"/>
+      <w:r>
+        <w:rPr>
+          <w:rFonts w:asciiTheme="majorBidi" w:hAnsiTheme="majorBidi"/>
+          <w:color w:val="auto"/>
+          <w:lang w:val="en-GB"/>
+        </w:rPr>
+        <w:t>Conclusion</w:t>
+      </w:r>
+      <w:bookmarkEnd w:id="6"/>
+    </w:p>
+    <w:p>
+      <w:pPr>
+        <w:rPr>
+          <w:rFonts w:asciiTheme="majorBidi" w:eastAsiaTheme="majorEastAsia" w:hAnsiTheme="majorBidi" w:cstheme="majorBidi"/>
+          <w:sz w:val="32"/>
+          <w:szCs w:val="32"/>
+          <w:lang w:val="en-GB"/>
+        </w:rPr>
+      </w:pPr>
+      <w:r>
         <w:rPr>
           <w:rFonts w:asciiTheme="majorBidi" w:hAnsiTheme="majorBidi" w:cstheme="majorBidi"/>
           <w:lang w:val="en-GB"/>
         </w:rPr>
-      </w:pPr>
-    </w:p>
-    <w:p>
-      <w:pPr>
-        <w:jc w:val="both"/>
+        <w:br w:type="page"/>
+      </w:r>
+    </w:p>
+    <w:p>
+      <w:pPr>
+        <w:pStyle w:val="Heading1"/>
+        <w:rPr>
+          <w:rFonts w:asciiTheme="majorBidi" w:hAnsiTheme="majorBidi"/>
+          <w:color w:val="auto"/>
+          <w:lang w:val="en-GB"/>
+        </w:rPr>
+      </w:pPr>
+      <w:bookmarkStart w:id="7" w:name="_Toc40050840"/>
+      <w:r>
+        <w:rPr>
+          <w:rFonts w:asciiTheme="majorBidi" w:hAnsiTheme="majorBidi"/>
+          <w:color w:val="auto"/>
+          <w:lang w:val="en-GB"/>
+        </w:rPr>
+        <w:lastRenderedPageBreak/>
+        <w:t>References</w:t>
+      </w:r>
+      <w:bookmarkEnd w:id="7"/>
+    </w:p>
+    <w:p>
+      <w:pPr>
         <w:rPr>
           <w:rFonts w:asciiTheme="majorBidi" w:hAnsiTheme="majorBidi" w:cstheme="majorBidi"/>
           <w:sz w:val="24"/>
@@ -982,33 +1355,6 @@
           <w:lang w:val="en-GB"/>
         </w:rPr>
       </w:pPr>
-      <w:r>
-        <w:rPr>
-          <w:rFonts w:asciiTheme="majorBidi" w:hAnsiTheme="majorBidi" w:cstheme="majorBidi"/>
-          <w:sz w:val="24"/>
-          <w:szCs w:val="24"/>
-          <w:lang w:val="en-GB"/>
-        </w:rPr>
-        <w:t>This report describes the research undertake</w:t>
-      </w:r>
-      <w:r>
-        <w:rPr>
-          <w:rFonts w:asciiTheme="majorBidi" w:hAnsiTheme="majorBidi" w:cstheme="majorBidi"/>
-          <w:sz w:val="24"/>
-          <w:szCs w:val="24"/>
-          <w:lang w:val="en-GB"/>
-        </w:rPr>
-        <w:t>n</w:t>
-      </w:r>
-      <w:r>
-        <w:rPr>
-          <w:rFonts w:asciiTheme="majorBidi" w:hAnsiTheme="majorBidi" w:cstheme="majorBidi"/>
-          <w:sz w:val="24"/>
-          <w:szCs w:val="24"/>
-          <w:lang w:val="en-GB"/>
-        </w:rPr>
-        <w:t xml:space="preserve"> to survey the network and computer systems in the Cray Lab of the University of Hull and assess their security. The overall aim is to derive the vulnerabilities of having a single user account with administrator rights. This document will focus on the security issues that arise from having all the users operate on those machine without any log-in or authentication procedure. Reported here will also be the dangers of giving full administrator rights to users and what precautions measure can be put in place to prevent the compromise of the machines in the Cray Lab. </w:t>
-      </w:r>
     </w:p>
     <w:p>
       <w:pPr>
@@ -1019,124 +1365,22 @@
           <w:lang w:val="en-GB"/>
         </w:rPr>
       </w:pPr>
-      <w:bookmarkStart w:id="3" w:name="_Toc40028889"/>
+      <w:bookmarkStart w:id="8" w:name="_Toc40050841"/>
       <w:r>
         <w:rPr>
           <w:rFonts w:asciiTheme="majorBidi" w:hAnsiTheme="majorBidi"/>
           <w:color w:val="auto"/>
           <w:lang w:val="en-GB"/>
         </w:rPr>
-        <w:t>Introduction</w:t>
-      </w:r>
-      <w:bookmarkEnd w:id="3"/>
-    </w:p>
-    <w:p>
-      <w:pPr>
-        <w:rPr>
-          <w:lang w:val="en-GB"/>
-        </w:rPr>
-      </w:pPr>
-    </w:p>
-    <w:p>
-      <w:pPr>
-        <w:rPr>
-          <w:lang w:val="en-GB"/>
-        </w:rPr>
-      </w:pPr>
-    </w:p>
-    <w:p>
-      <w:pPr>
-        <w:pStyle w:val="Heading1"/>
-        <w:rPr>
-          <w:rFonts w:asciiTheme="majorBidi" w:hAnsiTheme="majorBidi"/>
-          <w:color w:val="auto"/>
-          <w:lang w:val="en-GB"/>
-        </w:rPr>
-      </w:pPr>
-      <w:bookmarkStart w:id="4" w:name="_Toc40028890"/>
-      <w:r>
-        <w:rPr>
-          <w:rFonts w:asciiTheme="majorBidi" w:hAnsiTheme="majorBidi"/>
-          <w:color w:val="auto"/>
-          <w:lang w:val="en-GB"/>
-        </w:rPr>
-        <w:t>Conclusion</w:t>
-      </w:r>
-      <w:bookmarkEnd w:id="4"/>
-    </w:p>
-    <w:p>
-      <w:pPr>
-        <w:rPr>
-          <w:rFonts w:asciiTheme="majorBidi" w:eastAsiaTheme="majorEastAsia" w:hAnsiTheme="majorBidi" w:cstheme="majorBidi"/>
-          <w:sz w:val="32"/>
-          <w:szCs w:val="32"/>
-          <w:lang w:val="en-GB"/>
-        </w:rPr>
-      </w:pPr>
-      <w:r>
-        <w:rPr>
-          <w:rFonts w:asciiTheme="majorBidi" w:hAnsiTheme="majorBidi" w:cstheme="majorBidi"/>
-          <w:lang w:val="en-GB"/>
-        </w:rPr>
-        <w:br w:type="page"/>
-      </w:r>
-    </w:p>
-    <w:p>
-      <w:pPr>
-        <w:pStyle w:val="Heading1"/>
-        <w:rPr>
-          <w:rFonts w:asciiTheme="majorBidi" w:hAnsiTheme="majorBidi"/>
-          <w:color w:val="auto"/>
-          <w:lang w:val="en-GB"/>
-        </w:rPr>
-      </w:pPr>
-      <w:bookmarkStart w:id="5" w:name="_Toc40028891"/>
-      <w:r>
-        <w:rPr>
-          <w:rFonts w:asciiTheme="majorBidi" w:hAnsiTheme="majorBidi"/>
-          <w:color w:val="auto"/>
-          <w:lang w:val="en-GB"/>
-        </w:rPr>
-        <w:lastRenderedPageBreak/>
-        <w:t>References</w:t>
-      </w:r>
-      <w:bookmarkEnd w:id="5"/>
-    </w:p>
-    <w:p>
-      <w:pPr>
-        <w:rPr>
-          <w:rFonts w:asciiTheme="majorBidi" w:hAnsiTheme="majorBidi" w:cstheme="majorBidi"/>
-          <w:sz w:val="24"/>
-          <w:szCs w:val="24"/>
-          <w:lang w:val="en-GB"/>
-        </w:rPr>
-      </w:pPr>
-    </w:p>
-    <w:p>
-      <w:pPr>
-        <w:pStyle w:val="Heading1"/>
-        <w:rPr>
-          <w:rFonts w:asciiTheme="majorBidi" w:hAnsiTheme="majorBidi"/>
-          <w:color w:val="auto"/>
-          <w:lang w:val="en-GB"/>
-        </w:rPr>
-      </w:pPr>
-      <w:bookmarkStart w:id="6" w:name="_Toc40028892"/>
-      <w:r>
-        <w:rPr>
-          <w:rFonts w:asciiTheme="majorBidi" w:hAnsiTheme="majorBidi"/>
-          <w:color w:val="auto"/>
-          <w:lang w:val="en-GB"/>
-        </w:rPr>
         <w:t>Appendix</w:t>
       </w:r>
-      <w:bookmarkEnd w:id="6"/>
+      <w:bookmarkEnd w:id="8"/>
     </w:p>
     <w:p/>
     <w:p/>
     <w:p/>
     <w:sectPr>
-      <w:footerReference w:type="default" r:id="rId6"/>
+      <w:footerReference w:type="default" r:id="rId11"/>
       <w:pgSz w:w="12240" w:h="15840"/>
       <w:pgMar w:top="1440" w:right="1440" w:bottom="1440" w:left="1440" w:header="720" w:footer="720" w:gutter="0"/>
       <w:pgNumType w:start="1"/>
@@ -1145,6 +1389,31 @@
     </w:sectPr>
   </w:body>
 </w:document>
+</file>
+
+<file path=word/endnotes.xml><?xml version="1.0" encoding="utf-8"?>
+<w:endnotes xmlns:wpc="http://schemas.microsoft.com/office/word/2010/wordprocessingCanvas" xmlns:mc="http://schemas.openxmlformats.org/markup-compatibility/2006" xmlns:o="urn:schemas-microsoft-com:office:office" xmlns:r="http://schemas.openxmlformats.org/officeDocument/2006/relationships" xmlns:m="http://schemas.openxmlformats.org/officeDocument/2006/math" xmlns:v="urn:schemas-microsoft-com:vml" xmlns:wp14="http://schemas.microsoft.com/office/word/2010/wordprocessingDrawing" xmlns:wp="http://schemas.openxmlformats.org/drawingml/2006/wordprocessingDrawing" xmlns:w10="urn:schemas-microsoft-com:office:word" xmlns:w="http://schemas.openxmlformats.org/wordprocessingml/2006/main" xmlns:w14="http://schemas.microsoft.com/office/word/2010/wordml" xmlns:w15="http://schemas.microsoft.com/office/word/2012/wordml" xmlns:wpg="http://schemas.microsoft.com/office/word/2010/wordprocessingGroup" xmlns:wpi="http://schemas.microsoft.com/office/word/2010/wordprocessingInk" xmlns:wne="http://schemas.microsoft.com/office/word/2006/wordml" xmlns:wps="http://schemas.microsoft.com/office/word/2010/wordprocessingShape" mc:Ignorable="w14 w15 wp14">
+  <w:endnote w:type="separator" w:id="-1">
+    <w:p>
+      <w:pPr>
+        <w:spacing w:after="0" w:line="240" w:lineRule="auto"/>
+      </w:pPr>
+      <w:r>
+        <w:separator/>
+      </w:r>
+    </w:p>
+  </w:endnote>
+  <w:endnote w:type="continuationSeparator" w:id="0">
+    <w:p>
+      <w:pPr>
+        <w:spacing w:after="0" w:line="240" w:lineRule="auto"/>
+      </w:pPr>
+      <w:r>
+        <w:continuationSeparator/>
+      </w:r>
+    </w:p>
+  </w:endnote>
+</w:endnotes>
 </file>
 
 <file path=word/footer1.xml><?xml version="1.0" encoding="utf-8"?>
@@ -1242,6 +1511,492 @@
     </w:pPr>
   </w:p>
 </w:ftr>
+</file>
+
+<file path=word/footnotes.xml><?xml version="1.0" encoding="utf-8"?>
+<w:footnotes xmlns:wpc="http://schemas.microsoft.com/office/word/2010/wordprocessingCanvas" xmlns:mc="http://schemas.openxmlformats.org/markup-compatibility/2006" xmlns:o="urn:schemas-microsoft-com:office:office" xmlns:r="http://schemas.openxmlformats.org/officeDocument/2006/relationships" xmlns:m="http://schemas.openxmlformats.org/officeDocument/2006/math" xmlns:v="urn:schemas-microsoft-com:vml" xmlns:wp14="http://schemas.microsoft.com/office/word/2010/wordprocessingDrawing" xmlns:wp="http://schemas.openxmlformats.org/drawingml/2006/wordprocessingDrawing" xmlns:w10="urn:schemas-microsoft-com:office:word" xmlns:w="http://schemas.openxmlformats.org/wordprocessingml/2006/main" xmlns:w14="http://schemas.microsoft.com/office/word/2010/wordml" xmlns:w15="http://schemas.microsoft.com/office/word/2012/wordml" xmlns:wpg="http://schemas.microsoft.com/office/word/2010/wordprocessingGroup" xmlns:wpi="http://schemas.microsoft.com/office/word/2010/wordprocessingInk" xmlns:wne="http://schemas.microsoft.com/office/word/2006/wordml" xmlns:wps="http://schemas.microsoft.com/office/word/2010/wordprocessingShape" mc:Ignorable="w14 w15 wp14">
+  <w:footnote w:type="separator" w:id="-1">
+    <w:p>
+      <w:pPr>
+        <w:spacing w:after="0" w:line="240" w:lineRule="auto"/>
+      </w:pPr>
+      <w:r>
+        <w:separator/>
+      </w:r>
+    </w:p>
+  </w:footnote>
+  <w:footnote w:type="continuationSeparator" w:id="0">
+    <w:p>
+      <w:pPr>
+        <w:spacing w:after="0" w:line="240" w:lineRule="auto"/>
+      </w:pPr>
+      <w:r>
+        <w:continuationSeparator/>
+      </w:r>
+    </w:p>
+  </w:footnote>
+</w:footnotes>
+</file>
+
+<file path=word/numbering.xml><?xml version="1.0" encoding="utf-8"?>
+<w:numbering xmlns:wpc="http://schemas.microsoft.com/office/word/2010/wordprocessingCanvas" xmlns:mc="http://schemas.openxmlformats.org/markup-compatibility/2006" xmlns:o="urn:schemas-microsoft-com:office:office" xmlns:r="http://schemas.openxmlformats.org/officeDocument/2006/relationships" xmlns:m="http://schemas.openxmlformats.org/officeDocument/2006/math" xmlns:v="urn:schemas-microsoft-com:vml" xmlns:wp14="http://schemas.microsoft.com/office/word/2010/wordprocessingDrawing" xmlns:wp="http://schemas.openxmlformats.org/drawingml/2006/wordprocessingDrawing" xmlns:w10="urn:schemas-microsoft-com:office:word" xmlns:w="http://schemas.openxmlformats.org/wordprocessingml/2006/main" xmlns:w14="http://schemas.microsoft.com/office/word/2010/wordml" xmlns:w15="http://schemas.microsoft.com/office/word/2012/wordml" xmlns:wpg="http://schemas.microsoft.com/office/word/2010/wordprocessingGroup" xmlns:wpi="http://schemas.microsoft.com/office/word/2010/wordprocessingInk" xmlns:wne="http://schemas.microsoft.com/office/word/2006/wordml" xmlns:wps="http://schemas.microsoft.com/office/word/2010/wordprocessingShape" mc:Ignorable="w14 w15 wp14">
+  <w:abstractNum w:abstractNumId="0" w15:restartNumberingAfterBreak="0">
+    <w:nsid w:val="214F0F13"/>
+    <w:multiLevelType w:val="multilevel"/>
+    <w:tmpl w:val="1CC4EF86"/>
+    <w:lvl w:ilvl="0">
+      <w:start w:val="1"/>
+      <w:numFmt w:val="bullet"/>
+      <w:lvlText w:val="o"/>
+      <w:lvlJc w:val="left"/>
+      <w:pPr>
+        <w:tabs>
+          <w:tab w:val="num" w:pos="720"/>
+        </w:tabs>
+        <w:ind w:left="720" w:hanging="360"/>
+      </w:pPr>
+      <w:rPr>
+        <w:rFonts w:ascii="Courier New" w:hAnsi="Courier New" w:hint="default"/>
+        <w:sz w:val="20"/>
+      </w:rPr>
+    </w:lvl>
+    <w:lvl w:ilvl="1" w:tentative="1">
+      <w:start w:val="1"/>
+      <w:numFmt w:val="bullet"/>
+      <w:lvlText w:val="o"/>
+      <w:lvlJc w:val="left"/>
+      <w:pPr>
+        <w:tabs>
+          <w:tab w:val="num" w:pos="1440"/>
+        </w:tabs>
+        <w:ind w:left="1440" w:hanging="360"/>
+      </w:pPr>
+      <w:rPr>
+        <w:rFonts w:ascii="Courier New" w:hAnsi="Courier New" w:hint="default"/>
+        <w:sz w:val="20"/>
+      </w:rPr>
+    </w:lvl>
+    <w:lvl w:ilvl="2" w:tentative="1">
+      <w:start w:val="1"/>
+      <w:numFmt w:val="bullet"/>
+      <w:lvlText w:val="o"/>
+      <w:lvlJc w:val="left"/>
+      <w:pPr>
+        <w:tabs>
+          <w:tab w:val="num" w:pos="2160"/>
+        </w:tabs>
+        <w:ind w:left="2160" w:hanging="360"/>
+      </w:pPr>
+      <w:rPr>
+        <w:rFonts w:ascii="Courier New" w:hAnsi="Courier New" w:hint="default"/>
+        <w:sz w:val="20"/>
+      </w:rPr>
+    </w:lvl>
+    <w:lvl w:ilvl="3" w:tentative="1">
+      <w:start w:val="1"/>
+      <w:numFmt w:val="bullet"/>
+      <w:lvlText w:val="o"/>
+      <w:lvlJc w:val="left"/>
+      <w:pPr>
+        <w:tabs>
+          <w:tab w:val="num" w:pos="2880"/>
+        </w:tabs>
+        <w:ind w:left="2880" w:hanging="360"/>
+      </w:pPr>
+      <w:rPr>
+        <w:rFonts w:ascii="Courier New" w:hAnsi="Courier New" w:hint="default"/>
+        <w:sz w:val="20"/>
+      </w:rPr>
+    </w:lvl>
+    <w:lvl w:ilvl="4" w:tentative="1">
+      <w:start w:val="1"/>
+      <w:numFmt w:val="bullet"/>
+      <w:lvlText w:val="o"/>
+      <w:lvlJc w:val="left"/>
+      <w:pPr>
+        <w:tabs>
+          <w:tab w:val="num" w:pos="3600"/>
+        </w:tabs>
+        <w:ind w:left="3600" w:hanging="360"/>
+      </w:pPr>
+      <w:rPr>
+        <w:rFonts w:ascii="Courier New" w:hAnsi="Courier New" w:hint="default"/>
+        <w:sz w:val="20"/>
+      </w:rPr>
+    </w:lvl>
+    <w:lvl w:ilvl="5" w:tentative="1">
+      <w:start w:val="1"/>
+      <w:numFmt w:val="bullet"/>
+      <w:lvlText w:val="o"/>
+      <w:lvlJc w:val="left"/>
+      <w:pPr>
+        <w:tabs>
+          <w:tab w:val="num" w:pos="4320"/>
+        </w:tabs>
+        <w:ind w:left="4320" w:hanging="360"/>
+      </w:pPr>
+      <w:rPr>
+        <w:rFonts w:ascii="Courier New" w:hAnsi="Courier New" w:hint="default"/>
+        <w:sz w:val="20"/>
+      </w:rPr>
+    </w:lvl>
+    <w:lvl w:ilvl="6" w:tentative="1">
+      <w:start w:val="1"/>
+      <w:numFmt w:val="bullet"/>
+      <w:lvlText w:val="o"/>
+      <w:lvlJc w:val="left"/>
+      <w:pPr>
+        <w:tabs>
+          <w:tab w:val="num" w:pos="5040"/>
+        </w:tabs>
+        <w:ind w:left="5040" w:hanging="360"/>
+      </w:pPr>
+      <w:rPr>
+        <w:rFonts w:ascii="Courier New" w:hAnsi="Courier New" w:hint="default"/>
+        <w:sz w:val="20"/>
+      </w:rPr>
+    </w:lvl>
+    <w:lvl w:ilvl="7" w:tentative="1">
+      <w:start w:val="1"/>
+      <w:numFmt w:val="bullet"/>
+      <w:lvlText w:val="o"/>
+      <w:lvlJc w:val="left"/>
+      <w:pPr>
+        <w:tabs>
+          <w:tab w:val="num" w:pos="5760"/>
+        </w:tabs>
+        <w:ind w:left="5760" w:hanging="360"/>
+      </w:pPr>
+      <w:rPr>
+        <w:rFonts w:ascii="Courier New" w:hAnsi="Courier New" w:hint="default"/>
+        <w:sz w:val="20"/>
+      </w:rPr>
+    </w:lvl>
+    <w:lvl w:ilvl="8" w:tentative="1">
+      <w:start w:val="1"/>
+      <w:numFmt w:val="bullet"/>
+      <w:lvlText w:val="o"/>
+      <w:lvlJc w:val="left"/>
+      <w:pPr>
+        <w:tabs>
+          <w:tab w:val="num" w:pos="6480"/>
+        </w:tabs>
+        <w:ind w:left="6480" w:hanging="360"/>
+      </w:pPr>
+      <w:rPr>
+        <w:rFonts w:ascii="Courier New" w:hAnsi="Courier New" w:hint="default"/>
+        <w:sz w:val="20"/>
+      </w:rPr>
+    </w:lvl>
+  </w:abstractNum>
+  <w:abstractNum w:abstractNumId="1" w15:restartNumberingAfterBreak="0">
+    <w:nsid w:val="28893DD7"/>
+    <w:multiLevelType w:val="multilevel"/>
+    <w:tmpl w:val="6336A1B0"/>
+    <w:lvl w:ilvl="0">
+      <w:start w:val="1"/>
+      <w:numFmt w:val="bullet"/>
+      <w:lvlText w:val="o"/>
+      <w:lvlJc w:val="left"/>
+      <w:pPr>
+        <w:tabs>
+          <w:tab w:val="num" w:pos="720"/>
+        </w:tabs>
+        <w:ind w:left="720" w:hanging="360"/>
+      </w:pPr>
+      <w:rPr>
+        <w:rFonts w:ascii="Courier New" w:hAnsi="Courier New" w:hint="default"/>
+        <w:sz w:val="20"/>
+      </w:rPr>
+    </w:lvl>
+    <w:lvl w:ilvl="1" w:tentative="1">
+      <w:start w:val="1"/>
+      <w:numFmt w:val="bullet"/>
+      <w:lvlText w:val="o"/>
+      <w:lvlJc w:val="left"/>
+      <w:pPr>
+        <w:tabs>
+          <w:tab w:val="num" w:pos="1440"/>
+        </w:tabs>
+        <w:ind w:left="1440" w:hanging="360"/>
+      </w:pPr>
+      <w:rPr>
+        <w:rFonts w:ascii="Courier New" w:hAnsi="Courier New" w:hint="default"/>
+        <w:sz w:val="20"/>
+      </w:rPr>
+    </w:lvl>
+    <w:lvl w:ilvl="2" w:tentative="1">
+      <w:start w:val="1"/>
+      <w:numFmt w:val="bullet"/>
+      <w:lvlText w:val="o"/>
+      <w:lvlJc w:val="left"/>
+      <w:pPr>
+        <w:tabs>
+          <w:tab w:val="num" w:pos="2160"/>
+        </w:tabs>
+        <w:ind w:left="2160" w:hanging="360"/>
+      </w:pPr>
+      <w:rPr>
+        <w:rFonts w:ascii="Courier New" w:hAnsi="Courier New" w:hint="default"/>
+        <w:sz w:val="20"/>
+      </w:rPr>
+    </w:lvl>
+    <w:lvl w:ilvl="3" w:tentative="1">
+      <w:start w:val="1"/>
+      <w:numFmt w:val="bullet"/>
+      <w:lvlText w:val="o"/>
+      <w:lvlJc w:val="left"/>
+      <w:pPr>
+        <w:tabs>
+          <w:tab w:val="num" w:pos="2880"/>
+        </w:tabs>
+        <w:ind w:left="2880" w:hanging="360"/>
+      </w:pPr>
+      <w:rPr>
+        <w:rFonts w:ascii="Courier New" w:hAnsi="Courier New" w:hint="default"/>
+        <w:sz w:val="20"/>
+      </w:rPr>
+    </w:lvl>
+    <w:lvl w:ilvl="4" w:tentative="1">
+      <w:start w:val="1"/>
+      <w:numFmt w:val="bullet"/>
+      <w:lvlText w:val="o"/>
+      <w:lvlJc w:val="left"/>
+      <w:pPr>
+        <w:tabs>
+          <w:tab w:val="num" w:pos="3600"/>
+        </w:tabs>
+        <w:ind w:left="3600" w:hanging="360"/>
+      </w:pPr>
+      <w:rPr>
+        <w:rFonts w:ascii="Courier New" w:hAnsi="Courier New" w:hint="default"/>
+        <w:sz w:val="20"/>
+      </w:rPr>
+    </w:lvl>
+    <w:lvl w:ilvl="5" w:tentative="1">
+      <w:start w:val="1"/>
+      <w:numFmt w:val="bullet"/>
+      <w:lvlText w:val="o"/>
+      <w:lvlJc w:val="left"/>
+      <w:pPr>
+        <w:tabs>
+          <w:tab w:val="num" w:pos="4320"/>
+        </w:tabs>
+        <w:ind w:left="4320" w:hanging="360"/>
+      </w:pPr>
+      <w:rPr>
+        <w:rFonts w:ascii="Courier New" w:hAnsi="Courier New" w:hint="default"/>
+        <w:sz w:val="20"/>
+      </w:rPr>
+    </w:lvl>
+    <w:lvl w:ilvl="6" w:tentative="1">
+      <w:start w:val="1"/>
+      <w:numFmt w:val="bullet"/>
+      <w:lvlText w:val="o"/>
+      <w:lvlJc w:val="left"/>
+      <w:pPr>
+        <w:tabs>
+          <w:tab w:val="num" w:pos="5040"/>
+        </w:tabs>
+        <w:ind w:left="5040" w:hanging="360"/>
+      </w:pPr>
+      <w:rPr>
+        <w:rFonts w:ascii="Courier New" w:hAnsi="Courier New" w:hint="default"/>
+        <w:sz w:val="20"/>
+      </w:rPr>
+    </w:lvl>
+    <w:lvl w:ilvl="7" w:tentative="1">
+      <w:start w:val="1"/>
+      <w:numFmt w:val="bullet"/>
+      <w:lvlText w:val="o"/>
+      <w:lvlJc w:val="left"/>
+      <w:pPr>
+        <w:tabs>
+          <w:tab w:val="num" w:pos="5760"/>
+        </w:tabs>
+        <w:ind w:left="5760" w:hanging="360"/>
+      </w:pPr>
+      <w:rPr>
+        <w:rFonts w:ascii="Courier New" w:hAnsi="Courier New" w:hint="default"/>
+        <w:sz w:val="20"/>
+      </w:rPr>
+    </w:lvl>
+    <w:lvl w:ilvl="8" w:tentative="1">
+      <w:start w:val="1"/>
+      <w:numFmt w:val="bullet"/>
+      <w:lvlText w:val="o"/>
+      <w:lvlJc w:val="left"/>
+      <w:pPr>
+        <w:tabs>
+          <w:tab w:val="num" w:pos="6480"/>
+        </w:tabs>
+        <w:ind w:left="6480" w:hanging="360"/>
+      </w:pPr>
+      <w:rPr>
+        <w:rFonts w:ascii="Courier New" w:hAnsi="Courier New" w:hint="default"/>
+        <w:sz w:val="20"/>
+      </w:rPr>
+    </w:lvl>
+  </w:abstractNum>
+  <w:abstractNum w:abstractNumId="2" w15:restartNumberingAfterBreak="0">
+    <w:nsid w:val="3EDF36BB"/>
+    <w:multiLevelType w:val="multilevel"/>
+    <w:tmpl w:val="CF987B7C"/>
+    <w:lvl w:ilvl="0">
+      <w:start w:val="1"/>
+      <w:numFmt w:val="bullet"/>
+      <w:lvlText w:val="o"/>
+      <w:lvlJc w:val="left"/>
+      <w:pPr>
+        <w:tabs>
+          <w:tab w:val="num" w:pos="720"/>
+        </w:tabs>
+        <w:ind w:left="720" w:hanging="360"/>
+      </w:pPr>
+      <w:rPr>
+        <w:rFonts w:ascii="Courier New" w:hAnsi="Courier New" w:hint="default"/>
+        <w:sz w:val="20"/>
+      </w:rPr>
+    </w:lvl>
+    <w:lvl w:ilvl="1" w:tentative="1">
+      <w:start w:val="1"/>
+      <w:numFmt w:val="bullet"/>
+      <w:lvlText w:val="o"/>
+      <w:lvlJc w:val="left"/>
+      <w:pPr>
+        <w:tabs>
+          <w:tab w:val="num" w:pos="1440"/>
+        </w:tabs>
+        <w:ind w:left="1440" w:hanging="360"/>
+      </w:pPr>
+      <w:rPr>
+        <w:rFonts w:ascii="Courier New" w:hAnsi="Courier New" w:hint="default"/>
+        <w:sz w:val="20"/>
+      </w:rPr>
+    </w:lvl>
+    <w:lvl w:ilvl="2" w:tentative="1">
+      <w:start w:val="1"/>
+      <w:numFmt w:val="bullet"/>
+      <w:lvlText w:val="o"/>
+      <w:lvlJc w:val="left"/>
+      <w:pPr>
+        <w:tabs>
+          <w:tab w:val="num" w:pos="2160"/>
+        </w:tabs>
+        <w:ind w:left="2160" w:hanging="360"/>
+      </w:pPr>
+      <w:rPr>
+        <w:rFonts w:ascii="Courier New" w:hAnsi="Courier New" w:hint="default"/>
+        <w:sz w:val="20"/>
+      </w:rPr>
+    </w:lvl>
+    <w:lvl w:ilvl="3" w:tentative="1">
+      <w:start w:val="1"/>
+      <w:numFmt w:val="bullet"/>
+      <w:lvlText w:val="o"/>
+      <w:lvlJc w:val="left"/>
+      <w:pPr>
+        <w:tabs>
+          <w:tab w:val="num" w:pos="2880"/>
+        </w:tabs>
+        <w:ind w:left="2880" w:hanging="360"/>
+      </w:pPr>
+      <w:rPr>
+        <w:rFonts w:ascii="Courier New" w:hAnsi="Courier New" w:hint="default"/>
+        <w:sz w:val="20"/>
+      </w:rPr>
+    </w:lvl>
+    <w:lvl w:ilvl="4" w:tentative="1">
+      <w:start w:val="1"/>
+      <w:numFmt w:val="bullet"/>
+      <w:lvlText w:val="o"/>
+      <w:lvlJc w:val="left"/>
+      <w:pPr>
+        <w:tabs>
+          <w:tab w:val="num" w:pos="3600"/>
+        </w:tabs>
+        <w:ind w:left="3600" w:hanging="360"/>
+      </w:pPr>
+      <w:rPr>
+        <w:rFonts w:ascii="Courier New" w:hAnsi="Courier New" w:hint="default"/>
+        <w:sz w:val="20"/>
+      </w:rPr>
+    </w:lvl>
+    <w:lvl w:ilvl="5" w:tentative="1">
+      <w:start w:val="1"/>
+      <w:numFmt w:val="bullet"/>
+      <w:lvlText w:val="o"/>
+      <w:lvlJc w:val="left"/>
+      <w:pPr>
+        <w:tabs>
+          <w:tab w:val="num" w:pos="4320"/>
+        </w:tabs>
+        <w:ind w:left="4320" w:hanging="360"/>
+      </w:pPr>
+      <w:rPr>
+        <w:rFonts w:ascii="Courier New" w:hAnsi="Courier New" w:hint="default"/>
+        <w:sz w:val="20"/>
+      </w:rPr>
+    </w:lvl>
+    <w:lvl w:ilvl="6" w:tentative="1">
+      <w:start w:val="1"/>
+      <w:numFmt w:val="bullet"/>
+      <w:lvlText w:val="o"/>
+      <w:lvlJc w:val="left"/>
+      <w:pPr>
+        <w:tabs>
+          <w:tab w:val="num" w:pos="5040"/>
+        </w:tabs>
+        <w:ind w:left="5040" w:hanging="360"/>
+      </w:pPr>
+      <w:rPr>
+        <w:rFonts w:ascii="Courier New" w:hAnsi="Courier New" w:hint="default"/>
+        <w:sz w:val="20"/>
+      </w:rPr>
+    </w:lvl>
+    <w:lvl w:ilvl="7" w:tentative="1">
+      <w:start w:val="1"/>
+      <w:numFmt w:val="bullet"/>
+      <w:lvlText w:val="o"/>
+      <w:lvlJc w:val="left"/>
+      <w:pPr>
+        <w:tabs>
+          <w:tab w:val="num" w:pos="5760"/>
+        </w:tabs>
+        <w:ind w:left="5760" w:hanging="360"/>
+      </w:pPr>
+      <w:rPr>
+        <w:rFonts w:ascii="Courier New" w:hAnsi="Courier New" w:hint="default"/>
+        <w:sz w:val="20"/>
+      </w:rPr>
+    </w:lvl>
+    <w:lvl w:ilvl="8" w:tentative="1">
+      <w:start w:val="1"/>
+      <w:numFmt w:val="bullet"/>
+      <w:lvlText w:val="o"/>
+      <w:lvlJc w:val="left"/>
+      <w:pPr>
+        <w:tabs>
+          <w:tab w:val="num" w:pos="6480"/>
+        </w:tabs>
+        <w:ind w:left="6480" w:hanging="360"/>
+      </w:pPr>
+      <w:rPr>
+        <w:rFonts w:ascii="Courier New" w:hAnsi="Courier New" w:hint="default"/>
+        <w:sz w:val="20"/>
+      </w:rPr>
+    </w:lvl>
+  </w:abstractNum>
+  <w:num w:numId="1">
+    <w:abstractNumId w:val="0"/>
+  </w:num>
+  <w:num w:numId="2">
+    <w:abstractNumId w:val="1"/>
+  </w:num>
+  <w:num w:numId="3">
+    <w:abstractNumId w:val="2"/>
+  </w:num>
+</w:numbering>
 </file>
 
 <file path=word/styles.xml><?xml version="1.0" encoding="utf-8"?>
@@ -1660,6 +2415,28 @@
       <w:szCs w:val="32"/>
     </w:rPr>
   </w:style>
+  <w:style w:type="paragraph" w:styleId="Heading2">
+    <w:name w:val="heading 2"/>
+    <w:basedOn w:val="Normal"/>
+    <w:next w:val="Normal"/>
+    <w:link w:val="Heading2Char"/>
+    <w:uiPriority w:val="9"/>
+    <w:unhideWhenUsed/>
+    <w:qFormat/>
+    <w:rsid w:val="001267FD"/>
+    <w:pPr>
+      <w:keepNext/>
+      <w:keepLines/>
+      <w:spacing w:before="40" w:after="0"/>
+      <w:outlineLvl w:val="1"/>
+    </w:pPr>
+    <w:rPr>
+      <w:rFonts w:asciiTheme="majorHAnsi" w:eastAsiaTheme="majorEastAsia" w:hAnsiTheme="majorHAnsi" w:cstheme="majorBidi"/>
+      <w:color w:val="2E74B5" w:themeColor="accent1" w:themeShade="BF"/>
+      <w:sz w:val="26"/>
+      <w:szCs w:val="26"/>
+    </w:rPr>
+  </w:style>
   <w:style w:type="character" w:default="1" w:styleId="DefaultParagraphFont">
     <w:name w:val="Default Paragraph Font"/>
     <w:uiPriority w:val="1"/>
@@ -1756,6 +2533,19 @@
     <w:link w:val="Footer"/>
     <w:uiPriority w:val="99"/>
     <w:rsid w:val="003D1D82"/>
+  </w:style>
+  <w:style w:type="character" w:customStyle="1" w:styleId="Heading2Char">
+    <w:name w:val="Heading 2 Char"/>
+    <w:basedOn w:val="DefaultParagraphFont"/>
+    <w:link w:val="Heading2"/>
+    <w:uiPriority w:val="9"/>
+    <w:rsid w:val="001267FD"/>
+    <w:rPr>
+      <w:rFonts w:asciiTheme="majorHAnsi" w:eastAsiaTheme="majorEastAsia" w:hAnsiTheme="majorHAnsi" w:cstheme="majorBidi"/>
+      <w:color w:val="2E74B5" w:themeColor="accent1" w:themeShade="BF"/>
+      <w:sz w:val="26"/>
+      <w:szCs w:val="26"/>
+    </w:rPr>
   </w:style>
 </w:styles>
 </file>

</xml_diff>